<commit_message>
update zoznam poziadaviek #7
</commit_message>
<xml_diff>
--- a/Documentation/zoznamPoziadaviek.docx
+++ b/Documentation/zoznamPoziadaviek.docx
@@ -493,7 +493,27 @@
           <w:szCs w:val="24"/>
           <w:lang w:val="en-US"/>
         </w:rPr>
-        <w:t>(napr 50-800nm)</w:t>
+        <w:t>(</w:t>
+      </w:r>
+      <w:proofErr w:type="spellStart"/>
+      <w:r>
+        <w:rPr>
+          <w:rFonts w:cstheme="minorHAnsi"/>
+          <w:sz w:val="24"/>
+          <w:szCs w:val="24"/>
+          <w:lang w:val="en-US"/>
+        </w:rPr>
+        <w:t>napr</w:t>
+      </w:r>
+      <w:proofErr w:type="spellEnd"/>
+      <w:r>
+        <w:rPr>
+          <w:rFonts w:cstheme="minorHAnsi"/>
+          <w:sz w:val="24"/>
+          <w:szCs w:val="24"/>
+          <w:lang w:val="en-US"/>
+        </w:rPr>
+        <w:t xml:space="preserve"> 50-800nm)</w:t>
       </w:r>
     </w:p>
     <w:p>
@@ -515,15 +535,51 @@
           <w:sz w:val="24"/>
           <w:szCs w:val="24"/>
         </w:rPr>
-        <w:t xml:space="preserve"> ale niekdy je potrebné merať iba určitú časť spektra</w:t>
-      </w:r>
-      <w:r>
-        <w:rPr>
-          <w:rFonts w:cstheme="minorHAnsi"/>
-          <w:sz w:val="24"/>
-          <w:szCs w:val="24"/>
-        </w:rPr>
-        <w:t xml:space="preserve"> (200-600 napr)</w:t>
+        <w:t xml:space="preserve"> ale </w:t>
+      </w:r>
+      <w:proofErr w:type="spellStart"/>
+      <w:r>
+        <w:rPr>
+          <w:rFonts w:cstheme="minorHAnsi"/>
+          <w:sz w:val="24"/>
+          <w:szCs w:val="24"/>
+        </w:rPr>
+        <w:t>niekdy</w:t>
+      </w:r>
+      <w:proofErr w:type="spellEnd"/>
+      <w:r>
+        <w:rPr>
+          <w:rFonts w:cstheme="minorHAnsi"/>
+          <w:sz w:val="24"/>
+          <w:szCs w:val="24"/>
+        </w:rPr>
+        <w:t xml:space="preserve"> je potrebné merať iba určitú časť spektra</w:t>
+      </w:r>
+      <w:r>
+        <w:rPr>
+          <w:rFonts w:cstheme="minorHAnsi"/>
+          <w:sz w:val="24"/>
+          <w:szCs w:val="24"/>
+        </w:rPr>
+        <w:t xml:space="preserve"> (200-600 </w:t>
+      </w:r>
+      <w:proofErr w:type="spellStart"/>
+      <w:r>
+        <w:rPr>
+          <w:rFonts w:cstheme="minorHAnsi"/>
+          <w:sz w:val="24"/>
+          <w:szCs w:val="24"/>
+        </w:rPr>
+        <w:t>napr</w:t>
+      </w:r>
+      <w:proofErr w:type="spellEnd"/>
+      <w:r>
+        <w:rPr>
+          <w:rFonts w:cstheme="minorHAnsi"/>
+          <w:sz w:val="24"/>
+          <w:szCs w:val="24"/>
+        </w:rPr>
+        <w:t>)</w:t>
       </w:r>
     </w:p>
     <w:p>
@@ -629,6 +685,8 @@
           <w:szCs w:val="24"/>
         </w:rPr>
       </w:pPr>
+      <w:bookmarkStart w:id="0" w:name="_GoBack"/>
+      <w:bookmarkEnd w:id="0"/>
     </w:p>
     <w:p>
       <w:pPr>
@@ -721,7 +779,6 @@
     <w:p>
       <w:pPr>
         <w:pStyle w:val="Odsekzoznamu"/>
-        <w:ind w:left="1440"/>
         <w:rPr>
           <w:rFonts w:cstheme="minorHAnsi"/>
           <w:sz w:val="24"/>
@@ -748,7 +805,7 @@
           <w:sz w:val="24"/>
           <w:szCs w:val="24"/>
         </w:rPr>
-        <w:t>rôzne módy merania</w:t>
+        <w:t>parametre lampy</w:t>
       </w:r>
     </w:p>
     <w:p>
@@ -766,12 +823,134 @@
       </w:pPr>
       <w:r>
         <w:rPr>
-          <w:rFonts w:cstheme="minorHAnsi"/>
-          <w:sz w:val="24"/>
-          <w:szCs w:val="24"/>
-        </w:rPr>
-        <w:t>Show current spectrum (meranie aktuálneho spektra)</w:t>
-      </w:r>
+          <w:rFonts w:ascii="Segoe UI" w:hAnsi="Segoe UI" w:cs="Segoe UI"/>
+          <w:color w:val="24292E"/>
+          <w:sz w:val="21"/>
+          <w:szCs w:val="21"/>
+          <w:shd w:val="clear" w:color="auto" w:fill="FFFFFF"/>
+        </w:rPr>
+        <w:t xml:space="preserve">ak to je </w:t>
+      </w:r>
+      <w:proofErr w:type="spellStart"/>
+      <w:r>
+        <w:rPr>
+          <w:rFonts w:ascii="Segoe UI" w:hAnsi="Segoe UI" w:cs="Segoe UI"/>
+          <w:color w:val="24292E"/>
+          <w:sz w:val="21"/>
+          <w:szCs w:val="21"/>
+          <w:shd w:val="clear" w:color="auto" w:fill="FFFFFF"/>
+        </w:rPr>
+        <w:t>wolframova</w:t>
+      </w:r>
+      <w:proofErr w:type="spellEnd"/>
+      <w:r>
+        <w:rPr>
+          <w:rFonts w:ascii="Segoe UI" w:hAnsi="Segoe UI" w:cs="Segoe UI"/>
+          <w:color w:val="24292E"/>
+          <w:sz w:val="21"/>
+          <w:szCs w:val="21"/>
+          <w:shd w:val="clear" w:color="auto" w:fill="FFFFFF"/>
+        </w:rPr>
+        <w:t xml:space="preserve"> </w:t>
+      </w:r>
+      <w:proofErr w:type="spellStart"/>
+      <w:r>
+        <w:rPr>
+          <w:rFonts w:ascii="Segoe UI" w:hAnsi="Segoe UI" w:cs="Segoe UI"/>
+          <w:color w:val="24292E"/>
+          <w:sz w:val="21"/>
+          <w:szCs w:val="21"/>
+          <w:shd w:val="clear" w:color="auto" w:fill="FFFFFF"/>
+        </w:rPr>
+        <w:t>halogenova</w:t>
+      </w:r>
+      <w:proofErr w:type="spellEnd"/>
+      <w:r>
+        <w:rPr>
+          <w:rFonts w:ascii="Segoe UI" w:hAnsi="Segoe UI" w:cs="Segoe UI"/>
+          <w:color w:val="24292E"/>
+          <w:sz w:val="21"/>
+          <w:szCs w:val="21"/>
+          <w:shd w:val="clear" w:color="auto" w:fill="FFFFFF"/>
+        </w:rPr>
+        <w:t xml:space="preserve"> lampa, tak </w:t>
+      </w:r>
+      <w:proofErr w:type="spellStart"/>
+      <w:r>
+        <w:rPr>
+          <w:rFonts w:ascii="Segoe UI" w:hAnsi="Segoe UI" w:cs="Segoe UI"/>
+          <w:color w:val="24292E"/>
+          <w:sz w:val="21"/>
+          <w:szCs w:val="21"/>
+          <w:shd w:val="clear" w:color="auto" w:fill="FFFFFF"/>
+        </w:rPr>
+        <w:t>ukladame</w:t>
+      </w:r>
+      <w:proofErr w:type="spellEnd"/>
+      <w:r>
+        <w:rPr>
+          <w:rFonts w:ascii="Segoe UI" w:hAnsi="Segoe UI" w:cs="Segoe UI"/>
+          <w:color w:val="24292E"/>
+          <w:sz w:val="21"/>
+          <w:szCs w:val="21"/>
+          <w:shd w:val="clear" w:color="auto" w:fill="FFFFFF"/>
+        </w:rPr>
+        <w:t xml:space="preserve"> : typ, nap</w:t>
+      </w:r>
+      <w:r>
+        <w:rPr>
+          <w:rFonts w:ascii="Segoe UI" w:hAnsi="Segoe UI" w:cs="Segoe UI"/>
+          <w:color w:val="24292E"/>
+          <w:sz w:val="21"/>
+          <w:szCs w:val="21"/>
+          <w:shd w:val="clear" w:color="auto" w:fill="FFFFFF"/>
+        </w:rPr>
+        <w:t>ä</w:t>
+      </w:r>
+      <w:r>
+        <w:rPr>
+          <w:rFonts w:ascii="Segoe UI" w:hAnsi="Segoe UI" w:cs="Segoe UI"/>
+          <w:color w:val="24292E"/>
+          <w:sz w:val="21"/>
+          <w:szCs w:val="21"/>
+          <w:shd w:val="clear" w:color="auto" w:fill="FFFFFF"/>
+        </w:rPr>
+        <w:t xml:space="preserve">tie a </w:t>
+      </w:r>
+      <w:proofErr w:type="spellStart"/>
+      <w:r>
+        <w:rPr>
+          <w:rFonts w:ascii="Segoe UI" w:hAnsi="Segoe UI" w:cs="Segoe UI"/>
+          <w:color w:val="24292E"/>
+          <w:sz w:val="21"/>
+          <w:szCs w:val="21"/>
+          <w:shd w:val="clear" w:color="auto" w:fill="FFFFFF"/>
+        </w:rPr>
+        <w:t>prud</w:t>
+      </w:r>
+      <w:proofErr w:type="spellEnd"/>
+      <w:r>
+        <w:rPr>
+          <w:rFonts w:ascii="Segoe UI" w:hAnsi="Segoe UI" w:cs="Segoe UI"/>
+          <w:color w:val="24292E"/>
+          <w:sz w:val="21"/>
+          <w:szCs w:val="21"/>
+          <w:shd w:val="clear" w:color="auto" w:fill="FFFFFF"/>
+        </w:rPr>
+        <w:t xml:space="preserve"> + </w:t>
+      </w:r>
+      <w:proofErr w:type="spellStart"/>
+      <w:r>
+        <w:rPr>
+          <w:rFonts w:ascii="Segoe UI" w:hAnsi="Segoe UI" w:cs="Segoe UI"/>
+          <w:color w:val="24292E"/>
+          <w:sz w:val="21"/>
+          <w:szCs w:val="21"/>
+          <w:shd w:val="clear" w:color="auto" w:fill="FFFFFF"/>
+        </w:rPr>
+        <w:t>poznamka</w:t>
+      </w:r>
+      <w:proofErr w:type="spellEnd"/>
     </w:p>
     <w:p>
       <w:pPr>
@@ -788,12 +967,103 @@
       </w:pPr>
       <w:r>
         <w:rPr>
-          <w:rFonts w:cstheme="minorHAnsi"/>
-          <w:sz w:val="24"/>
-          <w:szCs w:val="24"/>
-        </w:rPr>
-        <w:t>Long time averaged spectrum (pre každý uhol sa spraví viac meraní a uloží sa priemer alebo suma)</w:t>
-      </w:r>
+          <w:rFonts w:ascii="Segoe UI" w:hAnsi="Segoe UI" w:cs="Segoe UI"/>
+          <w:color w:val="24292E"/>
+          <w:sz w:val="21"/>
+          <w:szCs w:val="21"/>
+          <w:shd w:val="clear" w:color="auto" w:fill="FFFFFF"/>
+        </w:rPr>
+        <w:t xml:space="preserve">ak to je </w:t>
+      </w:r>
+      <w:proofErr w:type="spellStart"/>
+      <w:r>
+        <w:rPr>
+          <w:rFonts w:ascii="Segoe UI" w:hAnsi="Segoe UI" w:cs="Segoe UI"/>
+          <w:color w:val="24292E"/>
+          <w:sz w:val="21"/>
+          <w:szCs w:val="21"/>
+          <w:shd w:val="clear" w:color="auto" w:fill="FFFFFF"/>
+        </w:rPr>
+        <w:t>deuteriova</w:t>
+      </w:r>
+      <w:proofErr w:type="spellEnd"/>
+      <w:r>
+        <w:rPr>
+          <w:rFonts w:ascii="Segoe UI" w:hAnsi="Segoe UI" w:cs="Segoe UI"/>
+          <w:color w:val="24292E"/>
+          <w:sz w:val="21"/>
+          <w:szCs w:val="21"/>
+          <w:shd w:val="clear" w:color="auto" w:fill="FFFFFF"/>
+        </w:rPr>
+        <w:t xml:space="preserve"> lampa, tak </w:t>
+      </w:r>
+      <w:proofErr w:type="spellStart"/>
+      <w:r>
+        <w:rPr>
+          <w:rFonts w:ascii="Segoe UI" w:hAnsi="Segoe UI" w:cs="Segoe UI"/>
+          <w:color w:val="24292E"/>
+          <w:sz w:val="21"/>
+          <w:szCs w:val="21"/>
+          <w:shd w:val="clear" w:color="auto" w:fill="FFFFFF"/>
+        </w:rPr>
+        <w:t>ukladame</w:t>
+      </w:r>
+      <w:proofErr w:type="spellEnd"/>
+      <w:r>
+        <w:rPr>
+          <w:rFonts w:ascii="Segoe UI" w:hAnsi="Segoe UI" w:cs="Segoe UI"/>
+          <w:color w:val="24292E"/>
+          <w:sz w:val="21"/>
+          <w:szCs w:val="21"/>
+          <w:shd w:val="clear" w:color="auto" w:fill="FFFFFF"/>
+        </w:rPr>
+        <w:t xml:space="preserve">: typ + </w:t>
+      </w:r>
+      <w:proofErr w:type="spellStart"/>
+      <w:r>
+        <w:rPr>
+          <w:rFonts w:ascii="Segoe UI" w:hAnsi="Segoe UI" w:cs="Segoe UI"/>
+          <w:color w:val="24292E"/>
+          <w:sz w:val="21"/>
+          <w:szCs w:val="21"/>
+          <w:shd w:val="clear" w:color="auto" w:fill="FFFFFF"/>
+        </w:rPr>
+        <w:t>poznamka</w:t>
+      </w:r>
+      <w:proofErr w:type="spellEnd"/>
+    </w:p>
+    <w:p>
+      <w:pPr>
+        <w:pStyle w:val="Odsekzoznamu"/>
+        <w:ind w:left="1440"/>
+        <w:rPr>
+          <w:rFonts w:cstheme="minorHAnsi"/>
+          <w:sz w:val="24"/>
+          <w:szCs w:val="24"/>
+        </w:rPr>
+      </w:pPr>
+    </w:p>
+    <w:p>
+      <w:pPr>
+        <w:pStyle w:val="Odsekzoznamu"/>
+        <w:ind w:left="1440"/>
+        <w:rPr>
+          <w:rFonts w:cstheme="minorHAnsi"/>
+          <w:sz w:val="24"/>
+          <w:szCs w:val="24"/>
+        </w:rPr>
+      </w:pPr>
+    </w:p>
+    <w:p>
+      <w:pPr>
+        <w:pStyle w:val="Odsekzoznamu"/>
+        <w:ind w:left="1440"/>
+        <w:rPr>
+          <w:rFonts w:cstheme="minorHAnsi"/>
+          <w:sz w:val="24"/>
+          <w:szCs w:val="24"/>
+        </w:rPr>
+      </w:pPr>
     </w:p>
     <w:p>
       <w:pPr>
@@ -825,7 +1095,8 @@
           <w:sz w:val="24"/>
           <w:szCs w:val="24"/>
         </w:rPr>
-        <w:t>vyhodnotenie merania</w:t>
+        <w:lastRenderedPageBreak/>
+        <w:t>rôzne módy merania</w:t>
       </w:r>
     </w:p>
     <w:p>
@@ -847,8 +1118,18 @@
           <w:sz w:val="24"/>
           <w:szCs w:val="24"/>
         </w:rPr>
-        <w:t>Na konci merania z nameraných údajov pre každú vlnovú dĺžku nájdeme minimálnu intenzitu</w:t>
-      </w:r>
+        <w:t xml:space="preserve">Show </w:t>
+      </w:r>
+      <w:proofErr w:type="spellStart"/>
+      <w:r>
+        <w:rPr>
+          <w:rFonts w:cstheme="minorHAnsi"/>
+          <w:sz w:val="24"/>
+          <w:szCs w:val="24"/>
+        </w:rPr>
+        <w:t>current</w:t>
+      </w:r>
+      <w:proofErr w:type="spellEnd"/>
       <w:r>
         <w:rPr>
           <w:rFonts w:cstheme="minorHAnsi"/>
@@ -857,13 +1138,23 @@
         </w:rPr>
         <w:t xml:space="preserve"> </w:t>
       </w:r>
-      <w:r>
-        <w:rPr>
-          <w:rFonts w:cstheme="minorHAnsi"/>
-          <w:sz w:val="24"/>
-          <w:szCs w:val="24"/>
-        </w:rPr>
-        <w:t xml:space="preserve">(zo všetkých uhlov merania). </w:t>
+      <w:proofErr w:type="spellStart"/>
+      <w:r>
+        <w:rPr>
+          <w:rFonts w:cstheme="minorHAnsi"/>
+          <w:sz w:val="24"/>
+          <w:szCs w:val="24"/>
+        </w:rPr>
+        <w:t>spectrum</w:t>
+      </w:r>
+      <w:proofErr w:type="spellEnd"/>
+      <w:r>
+        <w:rPr>
+          <w:rFonts w:cstheme="minorHAnsi"/>
+          <w:sz w:val="24"/>
+          <w:szCs w:val="24"/>
+        </w:rPr>
+        <w:t xml:space="preserve"> (meranie aktuálneho spektra)</w:t>
       </w:r>
     </w:p>
     <w:p>
@@ -879,14 +1170,77 @@
           <w:szCs w:val="24"/>
         </w:rPr>
       </w:pPr>
-      <w:r>
-        <w:rPr>
-          <w:rFonts w:cstheme="minorHAnsi"/>
-          <w:sz w:val="24"/>
-          <w:szCs w:val="24"/>
-        </w:rPr>
-        <w:lastRenderedPageBreak/>
-        <w:t>Tento výsledok treba taktiež uložiť do súboru(aj s legendou merania).</w:t>
+      <w:proofErr w:type="spellStart"/>
+      <w:r>
+        <w:rPr>
+          <w:rFonts w:cstheme="minorHAnsi"/>
+          <w:sz w:val="24"/>
+          <w:szCs w:val="24"/>
+        </w:rPr>
+        <w:t>Long</w:t>
+      </w:r>
+      <w:proofErr w:type="spellEnd"/>
+      <w:r>
+        <w:rPr>
+          <w:rFonts w:cstheme="minorHAnsi"/>
+          <w:sz w:val="24"/>
+          <w:szCs w:val="24"/>
+        </w:rPr>
+        <w:t xml:space="preserve"> </w:t>
+      </w:r>
+      <w:proofErr w:type="spellStart"/>
+      <w:r>
+        <w:rPr>
+          <w:rFonts w:cstheme="minorHAnsi"/>
+          <w:sz w:val="24"/>
+          <w:szCs w:val="24"/>
+        </w:rPr>
+        <w:t>time</w:t>
+      </w:r>
+      <w:proofErr w:type="spellEnd"/>
+      <w:r>
+        <w:rPr>
+          <w:rFonts w:cstheme="minorHAnsi"/>
+          <w:sz w:val="24"/>
+          <w:szCs w:val="24"/>
+        </w:rPr>
+        <w:t xml:space="preserve"> </w:t>
+      </w:r>
+      <w:proofErr w:type="spellStart"/>
+      <w:r>
+        <w:rPr>
+          <w:rFonts w:cstheme="minorHAnsi"/>
+          <w:sz w:val="24"/>
+          <w:szCs w:val="24"/>
+        </w:rPr>
+        <w:t>averaged</w:t>
+      </w:r>
+      <w:proofErr w:type="spellEnd"/>
+      <w:r>
+        <w:rPr>
+          <w:rFonts w:cstheme="minorHAnsi"/>
+          <w:sz w:val="24"/>
+          <w:szCs w:val="24"/>
+        </w:rPr>
+        <w:t xml:space="preserve"> </w:t>
+      </w:r>
+      <w:proofErr w:type="spellStart"/>
+      <w:r>
+        <w:rPr>
+          <w:rFonts w:cstheme="minorHAnsi"/>
+          <w:sz w:val="24"/>
+          <w:szCs w:val="24"/>
+        </w:rPr>
+        <w:t>spectrum</w:t>
+      </w:r>
+      <w:proofErr w:type="spellEnd"/>
+      <w:r>
+        <w:rPr>
+          <w:rFonts w:cstheme="minorHAnsi"/>
+          <w:sz w:val="24"/>
+          <w:szCs w:val="24"/>
+        </w:rPr>
+        <w:t xml:space="preserve"> (pre každý uhol sa spraví viac meraní a uloží sa priemer alebo suma)</w:t>
       </w:r>
     </w:p>
     <w:p>
@@ -919,7 +1273,7 @@
           <w:sz w:val="24"/>
           <w:szCs w:val="24"/>
         </w:rPr>
-        <w:t>vykreslenie grafu minimálnych intenzít</w:t>
+        <w:t>vyhodnotenie merania</w:t>
       </w:r>
     </w:p>
     <w:p>
@@ -941,7 +1295,45 @@
           <w:sz w:val="24"/>
           <w:szCs w:val="24"/>
         </w:rPr>
-        <w:t>po vyhodnotení merania sa vykreslí graf minimálnych intenzít pre každú vlnovú dĺžku</w:t>
+        <w:t>Na konci merania z nameraných údajov pre každú vlnovú dĺžku nájdeme minimálnu intenzitu</w:t>
+      </w:r>
+      <w:r>
+        <w:rPr>
+          <w:rFonts w:cstheme="minorHAnsi"/>
+          <w:sz w:val="24"/>
+          <w:szCs w:val="24"/>
+        </w:rPr>
+        <w:t xml:space="preserve"> </w:t>
+      </w:r>
+      <w:r>
+        <w:rPr>
+          <w:rFonts w:cstheme="minorHAnsi"/>
+          <w:sz w:val="24"/>
+          <w:szCs w:val="24"/>
+        </w:rPr>
+        <w:t xml:space="preserve">(zo všetkých uhlov merania). </w:t>
+      </w:r>
+    </w:p>
+    <w:p>
+      <w:pPr>
+        <w:pStyle w:val="Odsekzoznamu"/>
+        <w:numPr>
+          <w:ilvl w:val="1"/>
+          <w:numId w:val="11"/>
+        </w:numPr>
+        <w:rPr>
+          <w:rFonts w:cstheme="minorHAnsi"/>
+          <w:sz w:val="24"/>
+          <w:szCs w:val="24"/>
+        </w:rPr>
+      </w:pPr>
+      <w:r>
+        <w:rPr>
+          <w:rFonts w:cstheme="minorHAnsi"/>
+          <w:sz w:val="24"/>
+          <w:szCs w:val="24"/>
+        </w:rPr>
+        <w:t>Tento výsledok treba taktiež uložiť do súboru(aj s legendou merania).</w:t>
       </w:r>
     </w:p>
     <w:p>
@@ -974,7 +1366,7 @@
           <w:sz w:val="24"/>
           <w:szCs w:val="24"/>
         </w:rPr>
-        <w:t>Komunikácia</w:t>
+        <w:t>vykreslenie grafu minimálnych intenzít</w:t>
       </w:r>
     </w:p>
     <w:p>
@@ -996,7 +1388,7 @@
           <w:sz w:val="24"/>
           <w:szCs w:val="24"/>
         </w:rPr>
-        <w:t>Komunikácia s microprocessorom(Pickaxe 18M2) je cez serióvý port, treba to ale aj cez USB.</w:t>
+        <w:t>po vyhodnotení merania sa vykreslí graf minimálnych intenzít pre každú vlnovú dĺžku</w:t>
       </w:r>
     </w:p>
     <w:p>
@@ -1051,7 +1443,170 @@
           <w:sz w:val="24"/>
           <w:szCs w:val="24"/>
         </w:rPr>
-        <w:t>Komunikácia s microprocessorom(Pickaxe 18M2) je cez serióvý port, treba to ale aj cez USB.</w:t>
+        <w:t xml:space="preserve">Komunikácia s </w:t>
+      </w:r>
+      <w:proofErr w:type="spellStart"/>
+      <w:r>
+        <w:rPr>
+          <w:rFonts w:cstheme="minorHAnsi"/>
+          <w:sz w:val="24"/>
+          <w:szCs w:val="24"/>
+        </w:rPr>
+        <w:t>microprocessorom</w:t>
+      </w:r>
+      <w:proofErr w:type="spellEnd"/>
+      <w:r>
+        <w:rPr>
+          <w:rFonts w:cstheme="minorHAnsi"/>
+          <w:sz w:val="24"/>
+          <w:szCs w:val="24"/>
+        </w:rPr>
+        <w:t>(</w:t>
+      </w:r>
+      <w:proofErr w:type="spellStart"/>
+      <w:r>
+        <w:rPr>
+          <w:rFonts w:cstheme="minorHAnsi"/>
+          <w:sz w:val="24"/>
+          <w:szCs w:val="24"/>
+        </w:rPr>
+        <w:t>Pickaxe</w:t>
+      </w:r>
+      <w:proofErr w:type="spellEnd"/>
+      <w:r>
+        <w:rPr>
+          <w:rFonts w:cstheme="minorHAnsi"/>
+          <w:sz w:val="24"/>
+          <w:szCs w:val="24"/>
+        </w:rPr>
+        <w:t xml:space="preserve"> 18M2) je cez </w:t>
+      </w:r>
+      <w:proofErr w:type="spellStart"/>
+      <w:r>
+        <w:rPr>
+          <w:rFonts w:cstheme="minorHAnsi"/>
+          <w:sz w:val="24"/>
+          <w:szCs w:val="24"/>
+        </w:rPr>
+        <w:t>serióvý</w:t>
+      </w:r>
+      <w:proofErr w:type="spellEnd"/>
+      <w:r>
+        <w:rPr>
+          <w:rFonts w:cstheme="minorHAnsi"/>
+          <w:sz w:val="24"/>
+          <w:szCs w:val="24"/>
+        </w:rPr>
+        <w:t xml:space="preserve"> port, treba to ale aj cez USB.</w:t>
+      </w:r>
+    </w:p>
+    <w:p>
+      <w:pPr>
+        <w:pStyle w:val="Odsekzoznamu"/>
+        <w:ind w:left="1440"/>
+        <w:rPr>
+          <w:rFonts w:cstheme="minorHAnsi"/>
+          <w:sz w:val="24"/>
+          <w:szCs w:val="24"/>
+        </w:rPr>
+      </w:pPr>
+    </w:p>
+    <w:p>
+      <w:pPr>
+        <w:pStyle w:val="Odsekzoznamu"/>
+        <w:numPr>
+          <w:ilvl w:val="0"/>
+          <w:numId w:val="10"/>
+        </w:numPr>
+        <w:rPr>
+          <w:rFonts w:cstheme="minorHAnsi"/>
+          <w:sz w:val="24"/>
+          <w:szCs w:val="24"/>
+        </w:rPr>
+      </w:pPr>
+      <w:r>
+        <w:rPr>
+          <w:rFonts w:cstheme="minorHAnsi"/>
+          <w:sz w:val="24"/>
+          <w:szCs w:val="24"/>
+        </w:rPr>
+        <w:t>Komunikácia</w:t>
+      </w:r>
+    </w:p>
+    <w:p>
+      <w:pPr>
+        <w:pStyle w:val="Odsekzoznamu"/>
+        <w:numPr>
+          <w:ilvl w:val="1"/>
+          <w:numId w:val="11"/>
+        </w:numPr>
+        <w:rPr>
+          <w:rFonts w:cstheme="minorHAnsi"/>
+          <w:sz w:val="24"/>
+          <w:szCs w:val="24"/>
+        </w:rPr>
+      </w:pPr>
+      <w:r>
+        <w:rPr>
+          <w:rFonts w:cstheme="minorHAnsi"/>
+          <w:sz w:val="24"/>
+          <w:szCs w:val="24"/>
+        </w:rPr>
+        <w:t xml:space="preserve">Komunikácia s </w:t>
+      </w:r>
+      <w:proofErr w:type="spellStart"/>
+      <w:r>
+        <w:rPr>
+          <w:rFonts w:cstheme="minorHAnsi"/>
+          <w:sz w:val="24"/>
+          <w:szCs w:val="24"/>
+        </w:rPr>
+        <w:t>microprocessorom</w:t>
+      </w:r>
+      <w:proofErr w:type="spellEnd"/>
+      <w:r>
+        <w:rPr>
+          <w:rFonts w:cstheme="minorHAnsi"/>
+          <w:sz w:val="24"/>
+          <w:szCs w:val="24"/>
+        </w:rPr>
+        <w:t>(</w:t>
+      </w:r>
+      <w:proofErr w:type="spellStart"/>
+      <w:r>
+        <w:rPr>
+          <w:rFonts w:cstheme="minorHAnsi"/>
+          <w:sz w:val="24"/>
+          <w:szCs w:val="24"/>
+        </w:rPr>
+        <w:t>Pickaxe</w:t>
+      </w:r>
+      <w:proofErr w:type="spellEnd"/>
+      <w:r>
+        <w:rPr>
+          <w:rFonts w:cstheme="minorHAnsi"/>
+          <w:sz w:val="24"/>
+          <w:szCs w:val="24"/>
+        </w:rPr>
+        <w:t xml:space="preserve"> 18M2) je cez </w:t>
+      </w:r>
+      <w:proofErr w:type="spellStart"/>
+      <w:r>
+        <w:rPr>
+          <w:rFonts w:cstheme="minorHAnsi"/>
+          <w:sz w:val="24"/>
+          <w:szCs w:val="24"/>
+        </w:rPr>
+        <w:t>serióvý</w:t>
+      </w:r>
+      <w:proofErr w:type="spellEnd"/>
+      <w:r>
+        <w:rPr>
+          <w:rFonts w:cstheme="minorHAnsi"/>
+          <w:sz w:val="24"/>
+          <w:szCs w:val="24"/>
+        </w:rPr>
+        <w:t xml:space="preserve"> port, treba to ale aj cez USB.</w:t>
       </w:r>
     </w:p>
     <w:p>
@@ -1095,7 +1650,43 @@
           <w:sz w:val="24"/>
           <w:szCs w:val="24"/>
         </w:rPr>
-        <w:t> capture spectrum – meranie spektra</w:t>
+        <w:t> </w:t>
+      </w:r>
+      <w:proofErr w:type="spellStart"/>
+      <w:r>
+        <w:rPr>
+          <w:rFonts w:cstheme="minorHAnsi"/>
+          <w:sz w:val="24"/>
+          <w:szCs w:val="24"/>
+        </w:rPr>
+        <w:t>capture</w:t>
+      </w:r>
+      <w:proofErr w:type="spellEnd"/>
+      <w:r>
+        <w:rPr>
+          <w:rFonts w:cstheme="minorHAnsi"/>
+          <w:sz w:val="24"/>
+          <w:szCs w:val="24"/>
+        </w:rPr>
+        <w:t xml:space="preserve"> </w:t>
+      </w:r>
+      <w:proofErr w:type="spellStart"/>
+      <w:r>
+        <w:rPr>
+          <w:rFonts w:cstheme="minorHAnsi"/>
+          <w:sz w:val="24"/>
+          <w:szCs w:val="24"/>
+        </w:rPr>
+        <w:t>spectrum</w:t>
+      </w:r>
+      <w:proofErr w:type="spellEnd"/>
+      <w:r>
+        <w:rPr>
+          <w:rFonts w:cstheme="minorHAnsi"/>
+          <w:sz w:val="24"/>
+          <w:szCs w:val="24"/>
+        </w:rPr>
+        <w:t xml:space="preserve"> – meranie spektra</w:t>
       </w:r>
     </w:p>
     <w:p>
@@ -1117,7 +1708,61 @@
           <w:sz w:val="24"/>
           <w:szCs w:val="24"/>
         </w:rPr>
-        <w:t> capture spectrum background – zachytenie pozadia spektra</w:t>
+        <w:t> </w:t>
+      </w:r>
+      <w:proofErr w:type="spellStart"/>
+      <w:r>
+        <w:rPr>
+          <w:rFonts w:cstheme="minorHAnsi"/>
+          <w:sz w:val="24"/>
+          <w:szCs w:val="24"/>
+        </w:rPr>
+        <w:t>capture</w:t>
+      </w:r>
+      <w:proofErr w:type="spellEnd"/>
+      <w:r>
+        <w:rPr>
+          <w:rFonts w:cstheme="minorHAnsi"/>
+          <w:sz w:val="24"/>
+          <w:szCs w:val="24"/>
+        </w:rPr>
+        <w:t xml:space="preserve"> </w:t>
+      </w:r>
+      <w:proofErr w:type="spellStart"/>
+      <w:r>
+        <w:rPr>
+          <w:rFonts w:cstheme="minorHAnsi"/>
+          <w:sz w:val="24"/>
+          <w:szCs w:val="24"/>
+        </w:rPr>
+        <w:t>spectrum</w:t>
+      </w:r>
+      <w:proofErr w:type="spellEnd"/>
+      <w:r>
+        <w:rPr>
+          <w:rFonts w:cstheme="minorHAnsi"/>
+          <w:sz w:val="24"/>
+          <w:szCs w:val="24"/>
+        </w:rPr>
+        <w:t xml:space="preserve"> </w:t>
+      </w:r>
+      <w:proofErr w:type="spellStart"/>
+      <w:r>
+        <w:rPr>
+          <w:rFonts w:cstheme="minorHAnsi"/>
+          <w:sz w:val="24"/>
+          <w:szCs w:val="24"/>
+        </w:rPr>
+        <w:t>background</w:t>
+      </w:r>
+      <w:proofErr w:type="spellEnd"/>
+      <w:r>
+        <w:rPr>
+          <w:rFonts w:cstheme="minorHAnsi"/>
+          <w:sz w:val="24"/>
+          <w:szCs w:val="24"/>
+        </w:rPr>
+        <w:t xml:space="preserve"> – zachytenie pozadia spektra</w:t>
       </w:r>
     </w:p>
     <w:p>
@@ -1139,7 +1784,79 @@
           <w:sz w:val="24"/>
           <w:szCs w:val="24"/>
         </w:rPr>
-        <w:t> move arm plus – posun ramena o stupen v urcitom smere</w:t>
+        <w:t> </w:t>
+      </w:r>
+      <w:proofErr w:type="spellStart"/>
+      <w:r>
+        <w:rPr>
+          <w:rFonts w:cstheme="minorHAnsi"/>
+          <w:sz w:val="24"/>
+          <w:szCs w:val="24"/>
+        </w:rPr>
+        <w:t>move</w:t>
+      </w:r>
+      <w:proofErr w:type="spellEnd"/>
+      <w:r>
+        <w:rPr>
+          <w:rFonts w:cstheme="minorHAnsi"/>
+          <w:sz w:val="24"/>
+          <w:szCs w:val="24"/>
+        </w:rPr>
+        <w:t xml:space="preserve"> </w:t>
+      </w:r>
+      <w:proofErr w:type="spellStart"/>
+      <w:r>
+        <w:rPr>
+          <w:rFonts w:cstheme="minorHAnsi"/>
+          <w:sz w:val="24"/>
+          <w:szCs w:val="24"/>
+        </w:rPr>
+        <w:t>arm</w:t>
+      </w:r>
+      <w:proofErr w:type="spellEnd"/>
+      <w:r>
+        <w:rPr>
+          <w:rFonts w:cstheme="minorHAnsi"/>
+          <w:sz w:val="24"/>
+          <w:szCs w:val="24"/>
+        </w:rPr>
+        <w:t xml:space="preserve"> plus – posun ramena o </w:t>
+      </w:r>
+      <w:proofErr w:type="spellStart"/>
+      <w:r>
+        <w:rPr>
+          <w:rFonts w:cstheme="minorHAnsi"/>
+          <w:sz w:val="24"/>
+          <w:szCs w:val="24"/>
+        </w:rPr>
+        <w:t>stupen</w:t>
+      </w:r>
+      <w:proofErr w:type="spellEnd"/>
+      <w:r>
+        <w:rPr>
+          <w:rFonts w:cstheme="minorHAnsi"/>
+          <w:sz w:val="24"/>
+          <w:szCs w:val="24"/>
+        </w:rPr>
+        <w:t xml:space="preserve"> v </w:t>
+      </w:r>
+      <w:proofErr w:type="spellStart"/>
+      <w:r>
+        <w:rPr>
+          <w:rFonts w:cstheme="minorHAnsi"/>
+          <w:sz w:val="24"/>
+          <w:szCs w:val="24"/>
+        </w:rPr>
+        <w:t>urcitom</w:t>
+      </w:r>
+      <w:proofErr w:type="spellEnd"/>
+      <w:r>
+        <w:rPr>
+          <w:rFonts w:cstheme="minorHAnsi"/>
+          <w:sz w:val="24"/>
+          <w:szCs w:val="24"/>
+        </w:rPr>
+        <w:t xml:space="preserve"> smere</w:t>
       </w:r>
     </w:p>
     <w:p>
@@ -1161,7 +1878,79 @@
           <w:sz w:val="24"/>
           <w:szCs w:val="24"/>
         </w:rPr>
-        <w:t> move arm minus – posun ramena o stupen proti smeru</w:t>
+        <w:t> </w:t>
+      </w:r>
+      <w:proofErr w:type="spellStart"/>
+      <w:r>
+        <w:rPr>
+          <w:rFonts w:cstheme="minorHAnsi"/>
+          <w:sz w:val="24"/>
+          <w:szCs w:val="24"/>
+        </w:rPr>
+        <w:t>move</w:t>
+      </w:r>
+      <w:proofErr w:type="spellEnd"/>
+      <w:r>
+        <w:rPr>
+          <w:rFonts w:cstheme="minorHAnsi"/>
+          <w:sz w:val="24"/>
+          <w:szCs w:val="24"/>
+        </w:rPr>
+        <w:t xml:space="preserve"> </w:t>
+      </w:r>
+      <w:proofErr w:type="spellStart"/>
+      <w:r>
+        <w:rPr>
+          <w:rFonts w:cstheme="minorHAnsi"/>
+          <w:sz w:val="24"/>
+          <w:szCs w:val="24"/>
+        </w:rPr>
+        <w:t>arm</w:t>
+      </w:r>
+      <w:proofErr w:type="spellEnd"/>
+      <w:r>
+        <w:rPr>
+          <w:rFonts w:cstheme="minorHAnsi"/>
+          <w:sz w:val="24"/>
+          <w:szCs w:val="24"/>
+        </w:rPr>
+        <w:t xml:space="preserve"> </w:t>
+      </w:r>
+      <w:proofErr w:type="spellStart"/>
+      <w:r>
+        <w:rPr>
+          <w:rFonts w:cstheme="minorHAnsi"/>
+          <w:sz w:val="24"/>
+          <w:szCs w:val="24"/>
+        </w:rPr>
+        <w:t>minus</w:t>
+      </w:r>
+      <w:proofErr w:type="spellEnd"/>
+      <w:r>
+        <w:rPr>
+          <w:rFonts w:cstheme="minorHAnsi"/>
+          <w:sz w:val="24"/>
+          <w:szCs w:val="24"/>
+        </w:rPr>
+        <w:t xml:space="preserve"> – posun ramena o </w:t>
+      </w:r>
+      <w:proofErr w:type="spellStart"/>
+      <w:r>
+        <w:rPr>
+          <w:rFonts w:cstheme="minorHAnsi"/>
+          <w:sz w:val="24"/>
+          <w:szCs w:val="24"/>
+        </w:rPr>
+        <w:t>stupen</w:t>
+      </w:r>
+      <w:proofErr w:type="spellEnd"/>
+      <w:r>
+        <w:rPr>
+          <w:rFonts w:cstheme="minorHAnsi"/>
+          <w:sz w:val="24"/>
+          <w:szCs w:val="24"/>
+        </w:rPr>
+        <w:t xml:space="preserve"> proti smeru</w:t>
       </w:r>
     </w:p>
     <w:p>
@@ -1183,8 +1972,90 @@
           <w:sz w:val="24"/>
           <w:szCs w:val="24"/>
         </w:rPr>
-        <w:t> current spectrum mode – defaultny mod</w:t>
-      </w:r>
+        <w:t> </w:t>
+      </w:r>
+      <w:proofErr w:type="spellStart"/>
+      <w:r>
+        <w:rPr>
+          <w:rFonts w:cstheme="minorHAnsi"/>
+          <w:sz w:val="24"/>
+          <w:szCs w:val="24"/>
+        </w:rPr>
+        <w:t>current</w:t>
+      </w:r>
+      <w:proofErr w:type="spellEnd"/>
+      <w:r>
+        <w:rPr>
+          <w:rFonts w:cstheme="minorHAnsi"/>
+          <w:sz w:val="24"/>
+          <w:szCs w:val="24"/>
+        </w:rPr>
+        <w:t xml:space="preserve"> </w:t>
+      </w:r>
+      <w:proofErr w:type="spellStart"/>
+      <w:r>
+        <w:rPr>
+          <w:rFonts w:cstheme="minorHAnsi"/>
+          <w:sz w:val="24"/>
+          <w:szCs w:val="24"/>
+        </w:rPr>
+        <w:t>spectrum</w:t>
+      </w:r>
+      <w:proofErr w:type="spellEnd"/>
+      <w:r>
+        <w:rPr>
+          <w:rFonts w:cstheme="minorHAnsi"/>
+          <w:sz w:val="24"/>
+          <w:szCs w:val="24"/>
+        </w:rPr>
+        <w:t xml:space="preserve"> </w:t>
+      </w:r>
+      <w:proofErr w:type="spellStart"/>
+      <w:r>
+        <w:rPr>
+          <w:rFonts w:cstheme="minorHAnsi"/>
+          <w:sz w:val="24"/>
+          <w:szCs w:val="24"/>
+        </w:rPr>
+        <w:t>mode</w:t>
+      </w:r>
+      <w:proofErr w:type="spellEnd"/>
+      <w:r>
+        <w:rPr>
+          <w:rFonts w:cstheme="minorHAnsi"/>
+          <w:sz w:val="24"/>
+          <w:szCs w:val="24"/>
+        </w:rPr>
+        <w:t xml:space="preserve"> – </w:t>
+      </w:r>
+      <w:proofErr w:type="spellStart"/>
+      <w:r>
+        <w:rPr>
+          <w:rFonts w:cstheme="minorHAnsi"/>
+          <w:sz w:val="24"/>
+          <w:szCs w:val="24"/>
+        </w:rPr>
+        <w:t>defaultny</w:t>
+      </w:r>
+      <w:proofErr w:type="spellEnd"/>
+      <w:r>
+        <w:rPr>
+          <w:rFonts w:cstheme="minorHAnsi"/>
+          <w:sz w:val="24"/>
+          <w:szCs w:val="24"/>
+        </w:rPr>
+        <w:t xml:space="preserve"> </w:t>
+      </w:r>
+      <w:proofErr w:type="spellStart"/>
+      <w:r>
+        <w:rPr>
+          <w:rFonts w:cstheme="minorHAnsi"/>
+          <w:sz w:val="24"/>
+          <w:szCs w:val="24"/>
+        </w:rPr>
+        <w:t>mod</w:t>
+      </w:r>
+      <w:proofErr w:type="spellEnd"/>
     </w:p>
     <w:p>
       <w:pPr>
@@ -1205,8 +2076,162 @@
           <w:sz w:val="24"/>
           <w:szCs w:val="24"/>
         </w:rPr>
-        <w:t> long time averaged spectrum mode – moznost urcit pocet merani</w:t>
-      </w:r>
+        <w:t> </w:t>
+      </w:r>
+      <w:proofErr w:type="spellStart"/>
+      <w:r>
+        <w:rPr>
+          <w:rFonts w:cstheme="minorHAnsi"/>
+          <w:sz w:val="24"/>
+          <w:szCs w:val="24"/>
+        </w:rPr>
+        <w:t>long</w:t>
+      </w:r>
+      <w:proofErr w:type="spellEnd"/>
+      <w:r>
+        <w:rPr>
+          <w:rFonts w:cstheme="minorHAnsi"/>
+          <w:sz w:val="24"/>
+          <w:szCs w:val="24"/>
+        </w:rPr>
+        <w:t xml:space="preserve"> </w:t>
+      </w:r>
+      <w:proofErr w:type="spellStart"/>
+      <w:r>
+        <w:rPr>
+          <w:rFonts w:cstheme="minorHAnsi"/>
+          <w:sz w:val="24"/>
+          <w:szCs w:val="24"/>
+        </w:rPr>
+        <w:t>time</w:t>
+      </w:r>
+      <w:proofErr w:type="spellEnd"/>
+      <w:r>
+        <w:rPr>
+          <w:rFonts w:cstheme="minorHAnsi"/>
+          <w:sz w:val="24"/>
+          <w:szCs w:val="24"/>
+        </w:rPr>
+        <w:t xml:space="preserve"> </w:t>
+      </w:r>
+      <w:proofErr w:type="spellStart"/>
+      <w:r>
+        <w:rPr>
+          <w:rFonts w:cstheme="minorHAnsi"/>
+          <w:sz w:val="24"/>
+          <w:szCs w:val="24"/>
+        </w:rPr>
+        <w:t>averaged</w:t>
+      </w:r>
+      <w:proofErr w:type="spellEnd"/>
+      <w:r>
+        <w:rPr>
+          <w:rFonts w:cstheme="minorHAnsi"/>
+          <w:sz w:val="24"/>
+          <w:szCs w:val="24"/>
+        </w:rPr>
+        <w:t xml:space="preserve"> </w:t>
+      </w:r>
+      <w:proofErr w:type="spellStart"/>
+      <w:r>
+        <w:rPr>
+          <w:rFonts w:cstheme="minorHAnsi"/>
+          <w:sz w:val="24"/>
+          <w:szCs w:val="24"/>
+        </w:rPr>
+        <w:t>spectrum</w:t>
+      </w:r>
+      <w:proofErr w:type="spellEnd"/>
+      <w:r>
+        <w:rPr>
+          <w:rFonts w:cstheme="minorHAnsi"/>
+          <w:sz w:val="24"/>
+          <w:szCs w:val="24"/>
+        </w:rPr>
+        <w:t xml:space="preserve"> </w:t>
+      </w:r>
+      <w:proofErr w:type="spellStart"/>
+      <w:r>
+        <w:rPr>
+          <w:rFonts w:cstheme="minorHAnsi"/>
+          <w:sz w:val="24"/>
+          <w:szCs w:val="24"/>
+        </w:rPr>
+        <w:t>mode</w:t>
+      </w:r>
+      <w:proofErr w:type="spellEnd"/>
+      <w:r>
+        <w:rPr>
+          <w:rFonts w:cstheme="minorHAnsi"/>
+          <w:sz w:val="24"/>
+          <w:szCs w:val="24"/>
+        </w:rPr>
+        <w:t xml:space="preserve"> – </w:t>
+      </w:r>
+      <w:proofErr w:type="spellStart"/>
+      <w:r>
+        <w:rPr>
+          <w:rFonts w:cstheme="minorHAnsi"/>
+          <w:sz w:val="24"/>
+          <w:szCs w:val="24"/>
+        </w:rPr>
+        <w:t>moznost</w:t>
+      </w:r>
+      <w:proofErr w:type="spellEnd"/>
+      <w:r>
+        <w:rPr>
+          <w:rFonts w:cstheme="minorHAnsi"/>
+          <w:sz w:val="24"/>
+          <w:szCs w:val="24"/>
+        </w:rPr>
+        <w:t xml:space="preserve"> </w:t>
+      </w:r>
+      <w:proofErr w:type="spellStart"/>
+      <w:r>
+        <w:rPr>
+          <w:rFonts w:cstheme="minorHAnsi"/>
+          <w:sz w:val="24"/>
+          <w:szCs w:val="24"/>
+        </w:rPr>
+        <w:t>urcit</w:t>
+      </w:r>
+      <w:proofErr w:type="spellEnd"/>
+      <w:r>
+        <w:rPr>
+          <w:rFonts w:cstheme="minorHAnsi"/>
+          <w:sz w:val="24"/>
+          <w:szCs w:val="24"/>
+        </w:rPr>
+        <w:t xml:space="preserve"> </w:t>
+      </w:r>
+      <w:proofErr w:type="spellStart"/>
+      <w:r>
+        <w:rPr>
+          <w:rFonts w:cstheme="minorHAnsi"/>
+          <w:sz w:val="24"/>
+          <w:szCs w:val="24"/>
+        </w:rPr>
+        <w:t>pocet</w:t>
+      </w:r>
+      <w:proofErr w:type="spellEnd"/>
+      <w:r>
+        <w:rPr>
+          <w:rFonts w:cstheme="minorHAnsi"/>
+          <w:sz w:val="24"/>
+          <w:szCs w:val="24"/>
+        </w:rPr>
+        <w:t xml:space="preserve"> </w:t>
+      </w:r>
+      <w:proofErr w:type="spellStart"/>
+      <w:r>
+        <w:rPr>
+          <w:rFonts w:cstheme="minorHAnsi"/>
+          <w:sz w:val="24"/>
+          <w:szCs w:val="24"/>
+        </w:rPr>
+        <w:t>merani</w:t>
+      </w:r>
+      <w:proofErr w:type="spellEnd"/>
     </w:p>
     <w:p>
       <w:pPr>
@@ -1227,7 +2252,79 @@
           <w:sz w:val="24"/>
           <w:szCs w:val="24"/>
         </w:rPr>
-        <w:t> angle interval – kladna / zaporna hodnota urcuje pohyb v danom smere o hodnotu</w:t>
+        <w:t> </w:t>
+      </w:r>
+      <w:proofErr w:type="spellStart"/>
+      <w:r>
+        <w:rPr>
+          <w:rFonts w:cstheme="minorHAnsi"/>
+          <w:sz w:val="24"/>
+          <w:szCs w:val="24"/>
+        </w:rPr>
+        <w:t>angle</w:t>
+      </w:r>
+      <w:proofErr w:type="spellEnd"/>
+      <w:r>
+        <w:rPr>
+          <w:rFonts w:cstheme="minorHAnsi"/>
+          <w:sz w:val="24"/>
+          <w:szCs w:val="24"/>
+        </w:rPr>
+        <w:t xml:space="preserve"> interval – </w:t>
+      </w:r>
+      <w:proofErr w:type="spellStart"/>
+      <w:r>
+        <w:rPr>
+          <w:rFonts w:cstheme="minorHAnsi"/>
+          <w:sz w:val="24"/>
+          <w:szCs w:val="24"/>
+        </w:rPr>
+        <w:t>kladna</w:t>
+      </w:r>
+      <w:proofErr w:type="spellEnd"/>
+      <w:r>
+        <w:rPr>
+          <w:rFonts w:cstheme="minorHAnsi"/>
+          <w:sz w:val="24"/>
+          <w:szCs w:val="24"/>
+        </w:rPr>
+        <w:t xml:space="preserve"> / </w:t>
+      </w:r>
+      <w:proofErr w:type="spellStart"/>
+      <w:r>
+        <w:rPr>
+          <w:rFonts w:cstheme="minorHAnsi"/>
+          <w:sz w:val="24"/>
+          <w:szCs w:val="24"/>
+        </w:rPr>
+        <w:t>zaporna</w:t>
+      </w:r>
+      <w:proofErr w:type="spellEnd"/>
+      <w:r>
+        <w:rPr>
+          <w:rFonts w:cstheme="minorHAnsi"/>
+          <w:sz w:val="24"/>
+          <w:szCs w:val="24"/>
+        </w:rPr>
+        <w:t xml:space="preserve"> hodnota </w:t>
+      </w:r>
+      <w:proofErr w:type="spellStart"/>
+      <w:r>
+        <w:rPr>
+          <w:rFonts w:cstheme="minorHAnsi"/>
+          <w:sz w:val="24"/>
+          <w:szCs w:val="24"/>
+        </w:rPr>
+        <w:t>urcuje</w:t>
+      </w:r>
+      <w:proofErr w:type="spellEnd"/>
+      <w:r>
+        <w:rPr>
+          <w:rFonts w:cstheme="minorHAnsi"/>
+          <w:sz w:val="24"/>
+          <w:szCs w:val="24"/>
+        </w:rPr>
+        <w:t xml:space="preserve"> pohyb v danom smere o hodnotu</w:t>
       </w:r>
     </w:p>
     <w:p>
@@ -1271,8 +2368,72 @@
           <w:sz w:val="24"/>
           <w:szCs w:val="24"/>
         </w:rPr>
-        <w:t> exposititon time – cas expozicie</w:t>
-      </w:r>
+        <w:t> </w:t>
+      </w:r>
+      <w:proofErr w:type="spellStart"/>
+      <w:r>
+        <w:rPr>
+          <w:rFonts w:cstheme="minorHAnsi"/>
+          <w:sz w:val="24"/>
+          <w:szCs w:val="24"/>
+        </w:rPr>
+        <w:t>exposititon</w:t>
+      </w:r>
+      <w:proofErr w:type="spellEnd"/>
+      <w:r>
+        <w:rPr>
+          <w:rFonts w:cstheme="minorHAnsi"/>
+          <w:sz w:val="24"/>
+          <w:szCs w:val="24"/>
+        </w:rPr>
+        <w:t xml:space="preserve"> </w:t>
+      </w:r>
+      <w:proofErr w:type="spellStart"/>
+      <w:r>
+        <w:rPr>
+          <w:rFonts w:cstheme="minorHAnsi"/>
+          <w:sz w:val="24"/>
+          <w:szCs w:val="24"/>
+        </w:rPr>
+        <w:t>time</w:t>
+      </w:r>
+      <w:proofErr w:type="spellEnd"/>
+      <w:r>
+        <w:rPr>
+          <w:rFonts w:cstheme="minorHAnsi"/>
+          <w:sz w:val="24"/>
+          <w:szCs w:val="24"/>
+        </w:rPr>
+        <w:t xml:space="preserve"> – </w:t>
+      </w:r>
+      <w:proofErr w:type="spellStart"/>
+      <w:r>
+        <w:rPr>
+          <w:rFonts w:cstheme="minorHAnsi"/>
+          <w:sz w:val="24"/>
+          <w:szCs w:val="24"/>
+        </w:rPr>
+        <w:t>cas</w:t>
+      </w:r>
+      <w:proofErr w:type="spellEnd"/>
+      <w:r>
+        <w:rPr>
+          <w:rFonts w:cstheme="minorHAnsi"/>
+          <w:sz w:val="24"/>
+          <w:szCs w:val="24"/>
+        </w:rPr>
+        <w:t xml:space="preserve"> </w:t>
+      </w:r>
+      <w:proofErr w:type="spellStart"/>
+      <w:r>
+        <w:rPr>
+          <w:rFonts w:cstheme="minorHAnsi"/>
+          <w:sz w:val="24"/>
+          <w:szCs w:val="24"/>
+        </w:rPr>
+        <w:t>expozicie</w:t>
+      </w:r>
+      <w:proofErr w:type="spellEnd"/>
     </w:p>
     <w:p>
       <w:pPr>
@@ -1293,7 +2454,61 @@
           <w:sz w:val="24"/>
           <w:szCs w:val="24"/>
         </w:rPr>
-        <w:t> Wavelength range – interval vykonavaneho merania</w:t>
+        <w:t> </w:t>
+      </w:r>
+      <w:proofErr w:type="spellStart"/>
+      <w:r>
+        <w:rPr>
+          <w:rFonts w:cstheme="minorHAnsi"/>
+          <w:sz w:val="24"/>
+          <w:szCs w:val="24"/>
+        </w:rPr>
+        <w:t>Wavelength</w:t>
+      </w:r>
+      <w:proofErr w:type="spellEnd"/>
+      <w:r>
+        <w:rPr>
+          <w:rFonts w:cstheme="minorHAnsi"/>
+          <w:sz w:val="24"/>
+          <w:szCs w:val="24"/>
+        </w:rPr>
+        <w:t xml:space="preserve"> </w:t>
+      </w:r>
+      <w:proofErr w:type="spellStart"/>
+      <w:r>
+        <w:rPr>
+          <w:rFonts w:cstheme="minorHAnsi"/>
+          <w:sz w:val="24"/>
+          <w:szCs w:val="24"/>
+        </w:rPr>
+        <w:t>range</w:t>
+      </w:r>
+      <w:proofErr w:type="spellEnd"/>
+      <w:r>
+        <w:rPr>
+          <w:rFonts w:cstheme="minorHAnsi"/>
+          <w:sz w:val="24"/>
+          <w:szCs w:val="24"/>
+        </w:rPr>
+        <w:t xml:space="preserve"> – interval </w:t>
+      </w:r>
+      <w:proofErr w:type="spellStart"/>
+      <w:r>
+        <w:rPr>
+          <w:rFonts w:cstheme="minorHAnsi"/>
+          <w:sz w:val="24"/>
+          <w:szCs w:val="24"/>
+        </w:rPr>
+        <w:t>vykonavaneho</w:t>
+      </w:r>
+      <w:proofErr w:type="spellEnd"/>
+      <w:r>
+        <w:rPr>
+          <w:rFonts w:cstheme="minorHAnsi"/>
+          <w:sz w:val="24"/>
+          <w:szCs w:val="24"/>
+        </w:rPr>
+        <w:t xml:space="preserve"> merania</w:t>
       </w:r>
     </w:p>
     <w:p>
@@ -1315,8 +2530,54 @@
           <w:sz w:val="24"/>
           <w:szCs w:val="24"/>
         </w:rPr>
-        <w:t> angle – zobrazenie aktualnej pozicie</w:t>
-      </w:r>
+        <w:t> </w:t>
+      </w:r>
+      <w:proofErr w:type="spellStart"/>
+      <w:r>
+        <w:rPr>
+          <w:rFonts w:cstheme="minorHAnsi"/>
+          <w:sz w:val="24"/>
+          <w:szCs w:val="24"/>
+        </w:rPr>
+        <w:t>angle</w:t>
+      </w:r>
+      <w:proofErr w:type="spellEnd"/>
+      <w:r>
+        <w:rPr>
+          <w:rFonts w:cstheme="minorHAnsi"/>
+          <w:sz w:val="24"/>
+          <w:szCs w:val="24"/>
+        </w:rPr>
+        <w:t xml:space="preserve"> – zobrazenie </w:t>
+      </w:r>
+      <w:proofErr w:type="spellStart"/>
+      <w:r>
+        <w:rPr>
+          <w:rFonts w:cstheme="minorHAnsi"/>
+          <w:sz w:val="24"/>
+          <w:szCs w:val="24"/>
+        </w:rPr>
+        <w:t>aktualnej</w:t>
+      </w:r>
+      <w:proofErr w:type="spellEnd"/>
+      <w:r>
+        <w:rPr>
+          <w:rFonts w:cstheme="minorHAnsi"/>
+          <w:sz w:val="24"/>
+          <w:szCs w:val="24"/>
+        </w:rPr>
+        <w:t xml:space="preserve"> </w:t>
+      </w:r>
+      <w:proofErr w:type="spellStart"/>
+      <w:r>
+        <w:rPr>
+          <w:rFonts w:cstheme="minorHAnsi"/>
+          <w:sz w:val="24"/>
+          <w:szCs w:val="24"/>
+        </w:rPr>
+        <w:t>pozicie</w:t>
+      </w:r>
+      <w:proofErr w:type="spellEnd"/>
     </w:p>
     <w:p>
       <w:pPr>
@@ -1337,8 +2598,72 @@
           <w:sz w:val="24"/>
           <w:szCs w:val="24"/>
         </w:rPr>
-        <w:t> min intensity graph – zobrazenie grafu minimalnych intenzit</w:t>
-      </w:r>
+        <w:t xml:space="preserve"> min </w:t>
+      </w:r>
+      <w:proofErr w:type="spellStart"/>
+      <w:r>
+        <w:rPr>
+          <w:rFonts w:cstheme="minorHAnsi"/>
+          <w:sz w:val="24"/>
+          <w:szCs w:val="24"/>
+        </w:rPr>
+        <w:t>intensity</w:t>
+      </w:r>
+      <w:proofErr w:type="spellEnd"/>
+      <w:r>
+        <w:rPr>
+          <w:rFonts w:cstheme="minorHAnsi"/>
+          <w:sz w:val="24"/>
+          <w:szCs w:val="24"/>
+        </w:rPr>
+        <w:t xml:space="preserve"> </w:t>
+      </w:r>
+      <w:proofErr w:type="spellStart"/>
+      <w:r>
+        <w:rPr>
+          <w:rFonts w:cstheme="minorHAnsi"/>
+          <w:sz w:val="24"/>
+          <w:szCs w:val="24"/>
+        </w:rPr>
+        <w:t>graph</w:t>
+      </w:r>
+      <w:proofErr w:type="spellEnd"/>
+      <w:r>
+        <w:rPr>
+          <w:rFonts w:cstheme="minorHAnsi"/>
+          <w:sz w:val="24"/>
+          <w:szCs w:val="24"/>
+        </w:rPr>
+        <w:t xml:space="preserve"> – zobrazenie grafu </w:t>
+      </w:r>
+      <w:proofErr w:type="spellStart"/>
+      <w:r>
+        <w:rPr>
+          <w:rFonts w:cstheme="minorHAnsi"/>
+          <w:sz w:val="24"/>
+          <w:szCs w:val="24"/>
+        </w:rPr>
+        <w:t>minimalnych</w:t>
+      </w:r>
+      <w:proofErr w:type="spellEnd"/>
+      <w:r>
+        <w:rPr>
+          <w:rFonts w:cstheme="minorHAnsi"/>
+          <w:sz w:val="24"/>
+          <w:szCs w:val="24"/>
+        </w:rPr>
+        <w:t xml:space="preserve"> </w:t>
+      </w:r>
+      <w:proofErr w:type="spellStart"/>
+      <w:r>
+        <w:rPr>
+          <w:rFonts w:cstheme="minorHAnsi"/>
+          <w:sz w:val="24"/>
+          <w:szCs w:val="24"/>
+        </w:rPr>
+        <w:t>intenzit</w:t>
+      </w:r>
+      <w:proofErr w:type="spellEnd"/>
     </w:p>
     <w:p>
       <w:pPr>
@@ -1353,16 +2678,52 @@
           <w:szCs w:val="24"/>
         </w:rPr>
       </w:pPr>
-      <w:r>
-        <w:rPr>
-          <w:rFonts w:cstheme="minorHAnsi"/>
-          <w:sz w:val="24"/>
-          <w:szCs w:val="24"/>
-        </w:rPr>
-        <w:t>Save – ulozenie grafu do suboru</w:t>
-      </w:r>
-      <w:bookmarkStart w:id="0" w:name="_GoBack"/>
-      <w:bookmarkEnd w:id="0"/>
+      <w:proofErr w:type="spellStart"/>
+      <w:r>
+        <w:rPr>
+          <w:rFonts w:cstheme="minorHAnsi"/>
+          <w:sz w:val="24"/>
+          <w:szCs w:val="24"/>
+        </w:rPr>
+        <w:t>Save</w:t>
+      </w:r>
+      <w:proofErr w:type="spellEnd"/>
+      <w:r>
+        <w:rPr>
+          <w:rFonts w:cstheme="minorHAnsi"/>
+          <w:sz w:val="24"/>
+          <w:szCs w:val="24"/>
+        </w:rPr>
+        <w:t xml:space="preserve"> – </w:t>
+      </w:r>
+      <w:proofErr w:type="spellStart"/>
+      <w:r>
+        <w:rPr>
+          <w:rFonts w:cstheme="minorHAnsi"/>
+          <w:sz w:val="24"/>
+          <w:szCs w:val="24"/>
+        </w:rPr>
+        <w:t>ulozenie</w:t>
+      </w:r>
+      <w:proofErr w:type="spellEnd"/>
+      <w:r>
+        <w:rPr>
+          <w:rFonts w:cstheme="minorHAnsi"/>
+          <w:sz w:val="24"/>
+          <w:szCs w:val="24"/>
+        </w:rPr>
+        <w:t xml:space="preserve"> grafu do </w:t>
+      </w:r>
+      <w:proofErr w:type="spellStart"/>
+      <w:r>
+        <w:rPr>
+          <w:rFonts w:cstheme="minorHAnsi"/>
+          <w:sz w:val="24"/>
+          <w:szCs w:val="24"/>
+        </w:rPr>
+        <w:t>suboru</w:t>
+      </w:r>
+      <w:proofErr w:type="spellEnd"/>
     </w:p>
     <w:p>
       <w:pPr>
@@ -1700,7 +3061,7 @@
   <w:abstractNum w:abstractNumId="3" w15:restartNumberingAfterBreak="0">
     <w:nsid w:val="47C817D0"/>
     <w:multiLevelType w:val="hybridMultilevel"/>
-    <w:tmpl w:val="C120838E"/>
+    <w:tmpl w:val="F2402502"/>
     <w:lvl w:ilvl="0" w:tplc="041B0001">
       <w:start w:val="1"/>
       <w:numFmt w:val="bullet"/>
@@ -1820,7 +3181,7 @@
       <w:lvlText w:val="o"/>
       <w:lvlJc w:val="left"/>
       <w:pPr>
-        <w:ind w:left="1068" w:hanging="360"/>
+        <w:ind w:left="1440" w:hanging="360"/>
       </w:pPr>
       <w:rPr>
         <w:rFonts w:ascii="Courier New" w:hAnsi="Courier New" w:cs="Courier New" w:hint="default"/>
@@ -1832,7 +3193,7 @@
       <w:lvlText w:val="o"/>
       <w:lvlJc w:val="left"/>
       <w:pPr>
-        <w:ind w:left="1788" w:hanging="360"/>
+        <w:ind w:left="2160" w:hanging="360"/>
       </w:pPr>
       <w:rPr>
         <w:rFonts w:ascii="Courier New" w:hAnsi="Courier New" w:cs="Courier New" w:hint="default"/>
@@ -1844,7 +3205,7 @@
       <w:lvlText w:val=""/>
       <w:lvlJc w:val="left"/>
       <w:pPr>
-        <w:ind w:left="2508" w:hanging="360"/>
+        <w:ind w:left="2880" w:hanging="360"/>
       </w:pPr>
       <w:rPr>
         <w:rFonts w:ascii="Wingdings" w:hAnsi="Wingdings" w:hint="default"/>
@@ -1856,7 +3217,7 @@
       <w:lvlText w:val=""/>
       <w:lvlJc w:val="left"/>
       <w:pPr>
-        <w:ind w:left="3228" w:hanging="360"/>
+        <w:ind w:left="3600" w:hanging="360"/>
       </w:pPr>
       <w:rPr>
         <w:rFonts w:ascii="Symbol" w:hAnsi="Symbol" w:hint="default"/>
@@ -1868,7 +3229,7 @@
       <w:lvlText w:val="o"/>
       <w:lvlJc w:val="left"/>
       <w:pPr>
-        <w:ind w:left="3948" w:hanging="360"/>
+        <w:ind w:left="4320" w:hanging="360"/>
       </w:pPr>
       <w:rPr>
         <w:rFonts w:ascii="Courier New" w:hAnsi="Courier New" w:cs="Courier New" w:hint="default"/>
@@ -1880,7 +3241,7 @@
       <w:lvlText w:val=""/>
       <w:lvlJc w:val="left"/>
       <w:pPr>
-        <w:ind w:left="4668" w:hanging="360"/>
+        <w:ind w:left="5040" w:hanging="360"/>
       </w:pPr>
       <w:rPr>
         <w:rFonts w:ascii="Wingdings" w:hAnsi="Wingdings" w:hint="default"/>
@@ -1892,7 +3253,7 @@
       <w:lvlText w:val=""/>
       <w:lvlJc w:val="left"/>
       <w:pPr>
-        <w:ind w:left="5388" w:hanging="360"/>
+        <w:ind w:left="5760" w:hanging="360"/>
       </w:pPr>
       <w:rPr>
         <w:rFonts w:ascii="Symbol" w:hAnsi="Symbol" w:hint="default"/>
@@ -1904,7 +3265,7 @@
       <w:lvlText w:val="o"/>
       <w:lvlJc w:val="left"/>
       <w:pPr>
-        <w:ind w:left="6108" w:hanging="360"/>
+        <w:ind w:left="6480" w:hanging="360"/>
       </w:pPr>
       <w:rPr>
         <w:rFonts w:ascii="Courier New" w:hAnsi="Courier New" w:cs="Courier New" w:hint="default"/>
@@ -1916,7 +3277,7 @@
       <w:lvlText w:val=""/>
       <w:lvlJc w:val="left"/>
       <w:pPr>
-        <w:ind w:left="6828" w:hanging="360"/>
+        <w:ind w:left="7200" w:hanging="360"/>
       </w:pPr>
       <w:rPr>
         <w:rFonts w:ascii="Wingdings" w:hAnsi="Wingdings" w:hint="default"/>
@@ -2490,6 +3851,119 @@
       </w:rPr>
     </w:lvl>
     <w:lvl w:ilvl="2" w:tplc="041B0005" w:tentative="1">
+      <w:start w:val="1"/>
+      <w:numFmt w:val="bullet"/>
+      <w:lvlText w:val=""/>
+      <w:lvlJc w:val="left"/>
+      <w:pPr>
+        <w:ind w:left="2160" w:hanging="360"/>
+      </w:pPr>
+      <w:rPr>
+        <w:rFonts w:ascii="Wingdings" w:hAnsi="Wingdings" w:hint="default"/>
+      </w:rPr>
+    </w:lvl>
+    <w:lvl w:ilvl="3" w:tplc="041B0001" w:tentative="1">
+      <w:start w:val="1"/>
+      <w:numFmt w:val="bullet"/>
+      <w:lvlText w:val=""/>
+      <w:lvlJc w:val="left"/>
+      <w:pPr>
+        <w:ind w:left="2880" w:hanging="360"/>
+      </w:pPr>
+      <w:rPr>
+        <w:rFonts w:ascii="Symbol" w:hAnsi="Symbol" w:hint="default"/>
+      </w:rPr>
+    </w:lvl>
+    <w:lvl w:ilvl="4" w:tplc="041B0003" w:tentative="1">
+      <w:start w:val="1"/>
+      <w:numFmt w:val="bullet"/>
+      <w:lvlText w:val="o"/>
+      <w:lvlJc w:val="left"/>
+      <w:pPr>
+        <w:ind w:left="3600" w:hanging="360"/>
+      </w:pPr>
+      <w:rPr>
+        <w:rFonts w:ascii="Courier New" w:hAnsi="Courier New" w:cs="Courier New" w:hint="default"/>
+      </w:rPr>
+    </w:lvl>
+    <w:lvl w:ilvl="5" w:tplc="041B0005" w:tentative="1">
+      <w:start w:val="1"/>
+      <w:numFmt w:val="bullet"/>
+      <w:lvlText w:val=""/>
+      <w:lvlJc w:val="left"/>
+      <w:pPr>
+        <w:ind w:left="4320" w:hanging="360"/>
+      </w:pPr>
+      <w:rPr>
+        <w:rFonts w:ascii="Wingdings" w:hAnsi="Wingdings" w:hint="default"/>
+      </w:rPr>
+    </w:lvl>
+    <w:lvl w:ilvl="6" w:tplc="041B0001" w:tentative="1">
+      <w:start w:val="1"/>
+      <w:numFmt w:val="bullet"/>
+      <w:lvlText w:val=""/>
+      <w:lvlJc w:val="left"/>
+      <w:pPr>
+        <w:ind w:left="5040" w:hanging="360"/>
+      </w:pPr>
+      <w:rPr>
+        <w:rFonts w:ascii="Symbol" w:hAnsi="Symbol" w:hint="default"/>
+      </w:rPr>
+    </w:lvl>
+    <w:lvl w:ilvl="7" w:tplc="041B0003" w:tentative="1">
+      <w:start w:val="1"/>
+      <w:numFmt w:val="bullet"/>
+      <w:lvlText w:val="o"/>
+      <w:lvlJc w:val="left"/>
+      <w:pPr>
+        <w:ind w:left="5760" w:hanging="360"/>
+      </w:pPr>
+      <w:rPr>
+        <w:rFonts w:ascii="Courier New" w:hAnsi="Courier New" w:cs="Courier New" w:hint="default"/>
+      </w:rPr>
+    </w:lvl>
+    <w:lvl w:ilvl="8" w:tplc="041B0005" w:tentative="1">
+      <w:start w:val="1"/>
+      <w:numFmt w:val="bullet"/>
+      <w:lvlText w:val=""/>
+      <w:lvlJc w:val="left"/>
+      <w:pPr>
+        <w:ind w:left="6480" w:hanging="360"/>
+      </w:pPr>
+      <w:rPr>
+        <w:rFonts w:ascii="Wingdings" w:hAnsi="Wingdings" w:hint="default"/>
+      </w:rPr>
+    </w:lvl>
+  </w:abstractNum>
+  <w:abstractNum w:abstractNumId="11" w15:restartNumberingAfterBreak="0">
+    <w:nsid w:val="77012046"/>
+    <w:multiLevelType w:val="hybridMultilevel"/>
+    <w:tmpl w:val="A54A84E2"/>
+    <w:lvl w:ilvl="0" w:tplc="041B0001">
+      <w:start w:val="1"/>
+      <w:numFmt w:val="bullet"/>
+      <w:lvlText w:val=""/>
+      <w:lvlJc w:val="left"/>
+      <w:pPr>
+        <w:ind w:left="720" w:hanging="360"/>
+      </w:pPr>
+      <w:rPr>
+        <w:rFonts w:ascii="Symbol" w:hAnsi="Symbol" w:hint="default"/>
+      </w:rPr>
+    </w:lvl>
+    <w:lvl w:ilvl="1" w:tplc="041B0001">
+      <w:start w:val="1"/>
+      <w:numFmt w:val="bullet"/>
+      <w:lvlText w:val=""/>
+      <w:lvlJc w:val="left"/>
+      <w:pPr>
+        <w:ind w:left="1440" w:hanging="360"/>
+      </w:pPr>
+      <w:rPr>
+        <w:rFonts w:ascii="Symbol" w:hAnsi="Symbol" w:hint="default"/>
+      </w:rPr>
+    </w:lvl>
+    <w:lvl w:ilvl="2" w:tplc="041B0005">
       <w:start w:val="1"/>
       <w:numFmt w:val="bullet"/>
       <w:lvlText w:val=""/>
@@ -2606,6 +4080,9 @@
   </w:num>
   <w:num w:numId="11">
     <w:abstractNumId w:val="3"/>
+  </w:num>
+  <w:num w:numId="12">
+    <w:abstractNumId w:val="11"/>
   </w:num>
 </w:numbering>
 </file>
@@ -3012,7 +4489,6 @@
   <w:style w:type="character" w:default="1" w:styleId="Predvolenpsmoodseku">
     <w:name w:val="Default Paragraph Font"/>
     <w:uiPriority w:val="1"/>
-    <w:semiHidden/>
     <w:unhideWhenUsed/>
   </w:style>
   <w:style w:type="table" w:default="1" w:styleId="Normlnatabuka">

</xml_diff>